<commit_message>
Fix error in server-multiGeneResults.R to handle NAs when looking for columns
</commit_message>
<xml_diff>
--- a/docs/datasets.docx
+++ b/docs/datasets.docx
@@ -2973,15 +2973,7 @@
                   <w:w w:val="105"/>
                   <w:sz w:val="17"/>
                 </w:rPr>
-                <w:t>GSE3731</w:t>
-              </w:r>
-              <w:r>
-                <w:rPr>
-                  <w:rStyle w:val="Hyperlink"/>
-                  <w:w w:val="105"/>
-                  <w:sz w:val="17"/>
-                </w:rPr>
-                <w:t>7</w:t>
+                <w:t>GSE37317</w:t>
               </w:r>
             </w:hyperlink>
             <w:r>
@@ -7693,7 +7685,23 @@
                 <w:w w:val="105"/>
                 <w:sz w:val="17"/>
               </w:rPr>
-              <w:t xml:space="preserve">; note that gene profiles are obtained from blood and not tumor cells </w:t>
+              <w:t xml:space="preserve">; note that gene </w:t>
+            </w:r>
+            <w:r>
+              <w:rPr>
+                <w:color w:val="FF0000"/>
+                <w:w w:val="105"/>
+                <w:sz w:val="17"/>
+              </w:rPr>
+              <w:t xml:space="preserve">expression </w:t>
+            </w:r>
+            <w:r>
+              <w:rPr>
+                <w:color w:val="FF0000"/>
+                <w:w w:val="105"/>
+                <w:sz w:val="17"/>
+              </w:rPr>
+              <w:t xml:space="preserve">profiles are obtained from blood and not tumor cells </w:t>
             </w:r>
           </w:p>
         </w:tc>

</xml_diff>